<commit_message>
updated doc w/ new img
</commit_message>
<xml_diff>
--- a/ReflowCircPrint.docx
+++ b/ReflowCircPrint.docx
@@ -1,60 +1,26 @@
 
 <file path=word/document.xml><?xml version="1.0" encoding="utf-8"?>
-<w:document xmlns:wpc="http://schemas.microsoft.com/office/word/2010/wordprocessingCanvas" xmlns:mc="http://schemas.openxmlformats.org/markup-compatibility/2006" xmlns:o="urn:schemas-microsoft-com:office:office" xmlns:r="http://schemas.openxmlformats.org/officeDocument/2006/relationships" xmlns:m="http://schemas.openxmlformats.org/officeDocument/2006/math" xmlns:v="urn:schemas-microsoft-com:vml" xmlns:wp14="http://schemas.microsoft.com/office/word/2010/wordprocessingDrawing" xmlns:wp="http://schemas.openxmlformats.org/drawingml/2006/wordprocessingDrawing" xmlns:w10="urn:schemas-microsoft-com:office:word" xmlns:w="http://schemas.openxmlformats.org/wordprocessingml/2006/main" xmlns:w14="http://schemas.microsoft.com/office/word/2010/wordml" xmlns:w15="http://schemas.microsoft.com/office/word/2012/wordml" xmlns:wpg="http://schemas.microsoft.com/office/word/2010/wordprocessingGroup" xmlns:wpi="http://schemas.microsoft.com/office/word/2010/wordprocessingInk" xmlns:wne="http://schemas.microsoft.com/office/word/2006/wordml" xmlns:wps="http://schemas.microsoft.com/office/word/2010/wordprocessingShape" mc:Ignorable="w14 w15 wp14">
+<w:document xmlns:wpc="http://schemas.microsoft.com/office/word/2010/wordprocessingCanvas" xmlns:mo="http://schemas.microsoft.com/office/mac/office/2008/main" xmlns:mc="http://schemas.openxmlformats.org/markup-compatibility/2006" xmlns:mv="urn:schemas-microsoft-com:mac:vml" xmlns:o="urn:schemas-microsoft-com:office:office" xmlns:r="http://schemas.openxmlformats.org/officeDocument/2006/relationships" xmlns:m="http://schemas.openxmlformats.org/officeDocument/2006/math" xmlns:v="urn:schemas-microsoft-com:vml" xmlns:wp14="http://schemas.microsoft.com/office/word/2010/wordprocessingDrawing" xmlns:wp="http://schemas.openxmlformats.org/drawingml/2006/wordprocessingDrawing" xmlns:w10="urn:schemas-microsoft-com:office:word" xmlns:w="http://schemas.openxmlformats.org/wordprocessingml/2006/main" xmlns:w14="http://schemas.microsoft.com/office/word/2010/wordml" xmlns:w15="http://schemas.microsoft.com/office/word/2012/wordml" xmlns:wpg="http://schemas.microsoft.com/office/word/2010/wordprocessingGroup" xmlns:wpi="http://schemas.microsoft.com/office/word/2010/wordprocessingInk" xmlns:wne="http://schemas.microsoft.com/office/word/2006/wordml" xmlns:wps="http://schemas.microsoft.com/office/word/2010/wordprocessingShape" mc:Ignorable="w14 w15 wp14">
   <w:body>
-    <w:p/>
     <w:p>
-      <w:r>
-        <w:rPr>
-          <w:noProof/>
-        </w:rPr>
-      </w:r>
-      <w:r>
-        <w:pict>
-          <v:shapetype id="_x0000_t75" coordsize="21600,21600" o:spt="75" o:preferrelative="t" path="m@4@5l@4@11@9@11@9@5xe" filled="f" stroked="f">
-            <v:stroke joinstyle="miter"/>
-            <v:formulas>
-              <v:f eqn="if lineDrawn pixelLineWidth 0"/>
-              <v:f eqn="sum @0 1 0"/>
-              <v:f eqn="sum 0 0 @1"/>
-              <v:f eqn="prod @2 1 2"/>
-              <v:f eqn="prod @3 21600 pixelWidth"/>
-              <v:f eqn="prod @3 21600 pixelHeight"/>
-              <v:f eqn="sum @0 0 1"/>
-              <v:f eqn="prod @6 1 2"/>
-              <v:f eqn="prod @7 21600 pixelWidth"/>
-              <v:f eqn="sum @8 21600 0"/>
-              <v:f eqn="prod @7 21600 pixelHeight"/>
-              <v:f eqn="sum @10 21600 0"/>
-            </v:formulas>
-            <v:path o:extrusionok="f" gradientshapeok="t" o:connecttype="rect"/>
-            <o:lock v:ext="edit" aspectratio="t"/>
-          </v:shapetype>
-          <v:shape id="_x0000_s1027" type="#_x0000_t75" style="width:140.25pt;height:198.25pt;mso-left-percent:-10001;mso-top-percent:-10001;mso-position-horizontal:absolute;mso-position-horizontal-relative:char;mso-position-vertical:absolute;mso-position-vertical-relative:line;mso-left-percent:-10001;mso-top-percent:-10001">
-            <v:imagedata r:id="rId4" o:title="Board_Pic_BW_Flip_Edit_Invert_noSilk"/>
-            <w10:wrap type="none"/>
-            <w10:anchorlock/>
-          </v:shape>
-        </w:pict>
-      </w:r>
-      <w:r>
-        <w:tab/>
-      </w:r>
-      <w:r>
-        <w:tab/>
-      </w:r>
-      <w:r>
-        <w:tab/>
-      </w:r>
+      <w:bookmarkStart w:id="0" w:name="_GoBack"/>
       <w:r>
         <w:rPr>
           <w:noProof/>
         </w:rPr>
         <w:drawing>
-          <wp:inline distT="0" distB="0" distL="0" distR="0">
-            <wp:extent cx="1781175" cy="2517775"/>
-            <wp:effectExtent l="0" t="0" r="9525" b="0"/>
-            <wp:docPr id="1" name="Picture 1" descr="C:\Users\mcstrid\AppData\Local\Microsoft\Windows\INetCache\Content.Word\Board_Pic_BW_Flip_Edit_Invert_noSilk.png"/>
+          <wp:anchor distT="0" distB="0" distL="114300" distR="114300" simplePos="0" relativeHeight="251658240" behindDoc="0" locked="0" layoutInCell="1" allowOverlap="1" wp14:anchorId="5DBAF409" wp14:editId="6830E531">
+            <wp:simplePos x="0" y="0"/>
+            <wp:positionH relativeFrom="column">
+              <wp:posOffset>-287195</wp:posOffset>
+            </wp:positionH>
+            <wp:positionV relativeFrom="paragraph">
+              <wp:posOffset>112395</wp:posOffset>
+            </wp:positionV>
+            <wp:extent cx="1785620" cy="2514600"/>
+            <wp:effectExtent l="0" t="0" r="0" b="0"/>
+            <wp:wrapNone/>
+            <wp:docPr id="4" name="Picture 4"/>
             <wp:cNvGraphicFramePr>
               <a:graphicFrameLocks xmlns:a="http://schemas.openxmlformats.org/drawingml/2006/main" noChangeAspect="1"/>
             </wp:cNvGraphicFramePr>
@@ -62,59 +28,60 @@
               <a:graphicData uri="http://schemas.openxmlformats.org/drawingml/2006/picture">
                 <pic:pic xmlns:pic="http://schemas.openxmlformats.org/drawingml/2006/picture">
                   <pic:nvPicPr>
-                    <pic:cNvPr id="0" name="Picture 2" descr="C:\Users\mcstrid\AppData\Local\Microsoft\Windows\INetCache\Content.Word\Board_Pic_BW_Flip_Edit_Invert_noSilk.png"/>
-                    <pic:cNvPicPr>
-                      <a:picLocks noChangeAspect="1" noChangeArrowheads="1"/>
-                    </pic:cNvPicPr>
+                    <pic:cNvPr id="4" name="Board_Pic_BW_Edit_Invert_noSilk.png"/>
+                    <pic:cNvPicPr/>
                   </pic:nvPicPr>
                   <pic:blipFill>
-                    <a:blip r:embed="rId5" cstate="print">
+                    <a:blip r:embed="rId4" cstate="print">
                       <a:extLst>
                         <a:ext uri="{28A0092B-C50C-407E-A947-70E740481C1C}">
                           <a14:useLocalDpi xmlns:a14="http://schemas.microsoft.com/office/drawing/2010/main" val="0"/>
                         </a:ext>
                       </a:extLst>
                     </a:blip>
-                    <a:srcRect/>
                     <a:stretch>
                       <a:fillRect/>
                     </a:stretch>
                   </pic:blipFill>
-                  <pic:spPr bwMode="auto">
-                    <a:xfrm flipH="1">
+                  <pic:spPr>
+                    <a:xfrm>
                       <a:off x="0" y="0"/>
-                      <a:ext cx="1781175" cy="2517775"/>
+                      <a:ext cx="1785620" cy="2514600"/>
                     </a:xfrm>
                     <a:prstGeom prst="rect">
                       <a:avLst/>
                     </a:prstGeom>
-                    <a:noFill/>
-                    <a:ln>
-                      <a:noFill/>
-                    </a:ln>
                   </pic:spPr>
                 </pic:pic>
               </a:graphicData>
             </a:graphic>
-          </wp:inline>
+            <wp14:sizeRelH relativeFrom="page">
+              <wp14:pctWidth>0</wp14:pctWidth>
+            </wp14:sizeRelH>
+            <wp14:sizeRelV relativeFrom="page">
+              <wp14:pctHeight>0</wp14:pctHeight>
+            </wp14:sizeRelV>
+          </wp:anchor>
         </w:drawing>
       </w:r>
-      <w:bookmarkStart w:id="0" w:name="_GoBack"/>
       <w:bookmarkEnd w:id="0"/>
-    </w:p>
-    <w:p/>
-    <w:p/>
-    <w:p/>
-    <w:p>
       <w:r>
         <w:rPr>
           <w:noProof/>
         </w:rPr>
         <w:drawing>
-          <wp:inline distT="0" distB="0" distL="0" distR="0">
-            <wp:extent cx="1781175" cy="2517775"/>
-            <wp:effectExtent l="0" t="0" r="9525" b="0"/>
-            <wp:docPr id="2" name="Picture 2" descr="C:\Users\mcstrid\AppData\Local\Microsoft\Windows\INetCache\Content.Word\Board_Pic_BW_Flip_Edit_Invert_noSilk.png"/>
+          <wp:anchor distT="0" distB="0" distL="114300" distR="114300" simplePos="0" relativeHeight="251660288" behindDoc="0" locked="0" layoutInCell="1" allowOverlap="1" wp14:anchorId="1834C61D" wp14:editId="3BA0F969">
+            <wp:simplePos x="0" y="0"/>
+            <wp:positionH relativeFrom="column">
+              <wp:posOffset>1989017</wp:posOffset>
+            </wp:positionH>
+            <wp:positionV relativeFrom="paragraph">
+              <wp:posOffset>114300</wp:posOffset>
+            </wp:positionV>
+            <wp:extent cx="1785620" cy="2514600"/>
+            <wp:effectExtent l="0" t="0" r="0" b="0"/>
+            <wp:wrapNone/>
+            <wp:docPr id="5" name="Picture 5"/>
             <wp:cNvGraphicFramePr>
               <a:graphicFrameLocks xmlns:a="http://schemas.openxmlformats.org/drawingml/2006/main" noChangeAspect="1"/>
             </wp:cNvGraphicFramePr>
@@ -122,61 +89,59 @@
               <a:graphicData uri="http://schemas.openxmlformats.org/drawingml/2006/picture">
                 <pic:pic xmlns:pic="http://schemas.openxmlformats.org/drawingml/2006/picture">
                   <pic:nvPicPr>
-                    <pic:cNvPr id="0" name="Picture 3" descr="C:\Users\mcstrid\AppData\Local\Microsoft\Windows\INetCache\Content.Word\Board_Pic_BW_Flip_Edit_Invert_noSilk.png"/>
-                    <pic:cNvPicPr>
-                      <a:picLocks noChangeAspect="1" noChangeArrowheads="1"/>
-                    </pic:cNvPicPr>
+                    <pic:cNvPr id="4" name="Board_Pic_BW_Edit_Invert_noSilk.png"/>
+                    <pic:cNvPicPr/>
                   </pic:nvPicPr>
                   <pic:blipFill>
-                    <a:blip r:embed="rId5" cstate="print">
+                    <a:blip r:embed="rId4" cstate="print">
                       <a:extLst>
                         <a:ext uri="{28A0092B-C50C-407E-A947-70E740481C1C}">
                           <a14:useLocalDpi xmlns:a14="http://schemas.microsoft.com/office/drawing/2010/main" val="0"/>
                         </a:ext>
                       </a:extLst>
                     </a:blip>
-                    <a:srcRect/>
                     <a:stretch>
                       <a:fillRect/>
                     </a:stretch>
                   </pic:blipFill>
-                  <pic:spPr bwMode="auto">
-                    <a:xfrm flipH="1">
+                  <pic:spPr>
+                    <a:xfrm>
                       <a:off x="0" y="0"/>
-                      <a:ext cx="1781175" cy="2517775"/>
+                      <a:ext cx="1785620" cy="2514600"/>
                     </a:xfrm>
                     <a:prstGeom prst="rect">
                       <a:avLst/>
                     </a:prstGeom>
-                    <a:noFill/>
-                    <a:ln>
-                      <a:noFill/>
-                    </a:ln>
                   </pic:spPr>
                 </pic:pic>
               </a:graphicData>
             </a:graphic>
-          </wp:inline>
+            <wp14:sizeRelH relativeFrom="page">
+              <wp14:pctWidth>0</wp14:pctWidth>
+            </wp14:sizeRelH>
+            <wp14:sizeRelV relativeFrom="page">
+              <wp14:pctHeight>0</wp14:pctHeight>
+            </wp14:sizeRelV>
+          </wp:anchor>
         </w:drawing>
-      </w:r>
-      <w:r>
-        <w:tab/>
-      </w:r>
-      <w:r>
-        <w:tab/>
-      </w:r>
-      <w:r>
-        <w:tab/>
       </w:r>
       <w:r>
         <w:rPr>
           <w:noProof/>
         </w:rPr>
         <w:drawing>
-          <wp:inline distT="0" distB="0" distL="0" distR="0">
-            <wp:extent cx="1781175" cy="2517775"/>
-            <wp:effectExtent l="0" t="0" r="9525" b="0"/>
-            <wp:docPr id="3" name="Picture 3" descr="C:\Users\mcstrid\AppData\Local\Microsoft\Windows\INetCache\Content.Word\Board_Pic_BW_Flip_Edit_Invert_noSilk.png"/>
+          <wp:anchor distT="0" distB="0" distL="114300" distR="114300" simplePos="0" relativeHeight="251662336" behindDoc="0" locked="0" layoutInCell="1" allowOverlap="1" wp14:anchorId="298D17CC" wp14:editId="24D6C11B">
+            <wp:simplePos x="0" y="0"/>
+            <wp:positionH relativeFrom="column">
+              <wp:posOffset>4389317</wp:posOffset>
+            </wp:positionH>
+            <wp:positionV relativeFrom="paragraph">
+              <wp:posOffset>114300</wp:posOffset>
+            </wp:positionV>
+            <wp:extent cx="1785620" cy="2514600"/>
+            <wp:effectExtent l="0" t="0" r="0" b="0"/>
+            <wp:wrapNone/>
+            <wp:docPr id="6" name="Picture 6"/>
             <wp:cNvGraphicFramePr>
               <a:graphicFrameLocks xmlns:a="http://schemas.openxmlformats.org/drawingml/2006/main" noChangeAspect="1"/>
             </wp:cNvGraphicFramePr>
@@ -184,42 +149,427 @@
               <a:graphicData uri="http://schemas.openxmlformats.org/drawingml/2006/picture">
                 <pic:pic xmlns:pic="http://schemas.openxmlformats.org/drawingml/2006/picture">
                   <pic:nvPicPr>
-                    <pic:cNvPr id="0" name="Picture 4" descr="C:\Users\mcstrid\AppData\Local\Microsoft\Windows\INetCache\Content.Word\Board_Pic_BW_Flip_Edit_Invert_noSilk.png"/>
-                    <pic:cNvPicPr>
-                      <a:picLocks noChangeAspect="1" noChangeArrowheads="1"/>
-                    </pic:cNvPicPr>
+                    <pic:cNvPr id="4" name="Board_Pic_BW_Edit_Invert_noSilk.png"/>
+                    <pic:cNvPicPr/>
                   </pic:nvPicPr>
                   <pic:blipFill>
-                    <a:blip r:embed="rId5" cstate="print">
+                    <a:blip r:embed="rId4" cstate="print">
                       <a:extLst>
                         <a:ext uri="{28A0092B-C50C-407E-A947-70E740481C1C}">
                           <a14:useLocalDpi xmlns:a14="http://schemas.microsoft.com/office/drawing/2010/main" val="0"/>
                         </a:ext>
                       </a:extLst>
                     </a:blip>
-                    <a:srcRect/>
                     <a:stretch>
                       <a:fillRect/>
                     </a:stretch>
                   </pic:blipFill>
-                  <pic:spPr bwMode="auto">
-                    <a:xfrm flipH="1">
+                  <pic:spPr>
+                    <a:xfrm>
                       <a:off x="0" y="0"/>
-                      <a:ext cx="1781175" cy="2517775"/>
+                      <a:ext cx="1785620" cy="2514600"/>
                     </a:xfrm>
                     <a:prstGeom prst="rect">
                       <a:avLst/>
                     </a:prstGeom>
-                    <a:noFill/>
-                    <a:ln>
-                      <a:noFill/>
-                    </a:ln>
                   </pic:spPr>
                 </pic:pic>
               </a:graphicData>
             </a:graphic>
-          </wp:inline>
+            <wp14:sizeRelH relativeFrom="page">
+              <wp14:pctWidth>0</wp14:pctWidth>
+            </wp14:sizeRelH>
+            <wp14:sizeRelV relativeFrom="page">
+              <wp14:pctHeight>0</wp14:pctHeight>
+            </wp14:sizeRelV>
+          </wp:anchor>
         </w:drawing>
+      </w:r>
+    </w:p>
+    <w:p/>
+    <w:p>
+      <w:r>
+        <w:t xml:space="preserve">  </w:t>
+      </w:r>
+      <w:r>
+        <w:tab/>
+      </w:r>
+      <w:r>
+        <w:tab/>
+      </w:r>
+    </w:p>
+    <w:p/>
+    <w:p/>
+    <w:p/>
+    <w:p>
+      <w:r>
+        <w:rPr>
+          <w:noProof/>
+        </w:rPr>
+        <w:drawing>
+          <wp:anchor distT="0" distB="0" distL="114300" distR="114300" simplePos="0" relativeHeight="251668480" behindDoc="0" locked="0" layoutInCell="1" allowOverlap="1" wp14:anchorId="7A4CA1FA" wp14:editId="68EEFD16">
+            <wp:simplePos x="0" y="0"/>
+            <wp:positionH relativeFrom="column">
+              <wp:posOffset>4401141</wp:posOffset>
+            </wp:positionH>
+            <wp:positionV relativeFrom="paragraph">
+              <wp:posOffset>1371600</wp:posOffset>
+            </wp:positionV>
+            <wp:extent cx="1785620" cy="2514600"/>
+            <wp:effectExtent l="0" t="0" r="0" b="0"/>
+            <wp:wrapNone/>
+            <wp:docPr id="9" name="Picture 9"/>
+            <wp:cNvGraphicFramePr>
+              <a:graphicFrameLocks xmlns:a="http://schemas.openxmlformats.org/drawingml/2006/main" noChangeAspect="1"/>
+            </wp:cNvGraphicFramePr>
+            <a:graphic xmlns:a="http://schemas.openxmlformats.org/drawingml/2006/main">
+              <a:graphicData uri="http://schemas.openxmlformats.org/drawingml/2006/picture">
+                <pic:pic xmlns:pic="http://schemas.openxmlformats.org/drawingml/2006/picture">
+                  <pic:nvPicPr>
+                    <pic:cNvPr id="4" name="Board_Pic_BW_Edit_Invert_noSilk.png"/>
+                    <pic:cNvPicPr/>
+                  </pic:nvPicPr>
+                  <pic:blipFill>
+                    <a:blip r:embed="rId4" cstate="print">
+                      <a:extLst>
+                        <a:ext uri="{28A0092B-C50C-407E-A947-70E740481C1C}">
+                          <a14:useLocalDpi xmlns:a14="http://schemas.microsoft.com/office/drawing/2010/main" val="0"/>
+                        </a:ext>
+                      </a:extLst>
+                    </a:blip>
+                    <a:stretch>
+                      <a:fillRect/>
+                    </a:stretch>
+                  </pic:blipFill>
+                  <pic:spPr>
+                    <a:xfrm>
+                      <a:off x="0" y="0"/>
+                      <a:ext cx="1785620" cy="2514600"/>
+                    </a:xfrm>
+                    <a:prstGeom prst="rect">
+                      <a:avLst/>
+                    </a:prstGeom>
+                  </pic:spPr>
+                </pic:pic>
+              </a:graphicData>
+            </a:graphic>
+            <wp14:sizeRelH relativeFrom="page">
+              <wp14:pctWidth>0</wp14:pctWidth>
+            </wp14:sizeRelH>
+            <wp14:sizeRelV relativeFrom="page">
+              <wp14:pctHeight>0</wp14:pctHeight>
+            </wp14:sizeRelV>
+          </wp:anchor>
+        </w:drawing>
+      </w:r>
+      <w:r>
+        <w:rPr>
+          <w:noProof/>
+        </w:rPr>
+        <w:drawing>
+          <wp:anchor distT="0" distB="0" distL="114300" distR="114300" simplePos="0" relativeHeight="251666432" behindDoc="0" locked="0" layoutInCell="1" allowOverlap="1" wp14:anchorId="1C24D51A" wp14:editId="4C100649">
+            <wp:simplePos x="0" y="0"/>
+            <wp:positionH relativeFrom="column">
+              <wp:posOffset>2001476</wp:posOffset>
+            </wp:positionH>
+            <wp:positionV relativeFrom="paragraph">
+              <wp:posOffset>1371600</wp:posOffset>
+            </wp:positionV>
+            <wp:extent cx="1785620" cy="2514600"/>
+            <wp:effectExtent l="0" t="0" r="0" b="0"/>
+            <wp:wrapNone/>
+            <wp:docPr id="8" name="Picture 8"/>
+            <wp:cNvGraphicFramePr>
+              <a:graphicFrameLocks xmlns:a="http://schemas.openxmlformats.org/drawingml/2006/main" noChangeAspect="1"/>
+            </wp:cNvGraphicFramePr>
+            <a:graphic xmlns:a="http://schemas.openxmlformats.org/drawingml/2006/main">
+              <a:graphicData uri="http://schemas.openxmlformats.org/drawingml/2006/picture">
+                <pic:pic xmlns:pic="http://schemas.openxmlformats.org/drawingml/2006/picture">
+                  <pic:nvPicPr>
+                    <pic:cNvPr id="4" name="Board_Pic_BW_Edit_Invert_noSilk.png"/>
+                    <pic:cNvPicPr/>
+                  </pic:nvPicPr>
+                  <pic:blipFill>
+                    <a:blip r:embed="rId4" cstate="print">
+                      <a:extLst>
+                        <a:ext uri="{28A0092B-C50C-407E-A947-70E740481C1C}">
+                          <a14:useLocalDpi xmlns:a14="http://schemas.microsoft.com/office/drawing/2010/main" val="0"/>
+                        </a:ext>
+                      </a:extLst>
+                    </a:blip>
+                    <a:stretch>
+                      <a:fillRect/>
+                    </a:stretch>
+                  </pic:blipFill>
+                  <pic:spPr>
+                    <a:xfrm>
+                      <a:off x="0" y="0"/>
+                      <a:ext cx="1785620" cy="2514600"/>
+                    </a:xfrm>
+                    <a:prstGeom prst="rect">
+                      <a:avLst/>
+                    </a:prstGeom>
+                  </pic:spPr>
+                </pic:pic>
+              </a:graphicData>
+            </a:graphic>
+            <wp14:sizeRelH relativeFrom="page">
+              <wp14:pctWidth>0</wp14:pctWidth>
+            </wp14:sizeRelH>
+            <wp14:sizeRelV relativeFrom="page">
+              <wp14:pctHeight>0</wp14:pctHeight>
+            </wp14:sizeRelV>
+          </wp:anchor>
+        </w:drawing>
+      </w:r>
+      <w:r>
+        <w:rPr>
+          <w:noProof/>
+        </w:rPr>
+        <w:drawing>
+          <wp:anchor distT="0" distB="0" distL="114300" distR="114300" simplePos="0" relativeHeight="251664384" behindDoc="0" locked="0" layoutInCell="1" allowOverlap="1" wp14:anchorId="1DCDEF12" wp14:editId="00594322">
+            <wp:simplePos x="0" y="0"/>
+            <wp:positionH relativeFrom="column">
+              <wp:posOffset>-172654</wp:posOffset>
+            </wp:positionH>
+            <wp:positionV relativeFrom="paragraph">
+              <wp:posOffset>1268358</wp:posOffset>
+            </wp:positionV>
+            <wp:extent cx="1785620" cy="2514600"/>
+            <wp:effectExtent l="0" t="0" r="0" b="0"/>
+            <wp:wrapNone/>
+            <wp:docPr id="7" name="Picture 7"/>
+            <wp:cNvGraphicFramePr>
+              <a:graphicFrameLocks xmlns:a="http://schemas.openxmlformats.org/drawingml/2006/main" noChangeAspect="1"/>
+            </wp:cNvGraphicFramePr>
+            <a:graphic xmlns:a="http://schemas.openxmlformats.org/drawingml/2006/main">
+              <a:graphicData uri="http://schemas.openxmlformats.org/drawingml/2006/picture">
+                <pic:pic xmlns:pic="http://schemas.openxmlformats.org/drawingml/2006/picture">
+                  <pic:nvPicPr>
+                    <pic:cNvPr id="4" name="Board_Pic_BW_Edit_Invert_noSilk.png"/>
+                    <pic:cNvPicPr/>
+                  </pic:nvPicPr>
+                  <pic:blipFill>
+                    <a:blip r:embed="rId4" cstate="print">
+                      <a:extLst>
+                        <a:ext uri="{28A0092B-C50C-407E-A947-70E740481C1C}">
+                          <a14:useLocalDpi xmlns:a14="http://schemas.microsoft.com/office/drawing/2010/main" val="0"/>
+                        </a:ext>
+                      </a:extLst>
+                    </a:blip>
+                    <a:stretch>
+                      <a:fillRect/>
+                    </a:stretch>
+                  </pic:blipFill>
+                  <pic:spPr>
+                    <a:xfrm>
+                      <a:off x="0" y="0"/>
+                      <a:ext cx="1785620" cy="2514600"/>
+                    </a:xfrm>
+                    <a:prstGeom prst="rect">
+                      <a:avLst/>
+                    </a:prstGeom>
+                  </pic:spPr>
+                </pic:pic>
+              </a:graphicData>
+            </a:graphic>
+            <wp14:sizeRelH relativeFrom="page">
+              <wp14:pctWidth>0</wp14:pctWidth>
+            </wp14:sizeRelH>
+            <wp14:sizeRelV relativeFrom="page">
+              <wp14:pctHeight>0</wp14:pctHeight>
+            </wp14:sizeRelV>
+          </wp:anchor>
+        </w:drawing>
+      </w:r>
+      <w:r>
+        <w:rPr>
+          <w:noProof/>
+        </w:rPr>
+        <w:drawing>
+          <wp:anchor distT="0" distB="0" distL="114300" distR="114300" simplePos="0" relativeHeight="251674624" behindDoc="0" locked="0" layoutInCell="1" allowOverlap="1" wp14:anchorId="7B712EAA" wp14:editId="40181C41">
+            <wp:simplePos x="0" y="0"/>
+            <wp:positionH relativeFrom="column">
+              <wp:posOffset>4274754</wp:posOffset>
+            </wp:positionH>
+            <wp:positionV relativeFrom="paragraph">
+              <wp:posOffset>4227436</wp:posOffset>
+            </wp:positionV>
+            <wp:extent cx="1785620" cy="2514600"/>
+            <wp:effectExtent l="0" t="0" r="0" b="0"/>
+            <wp:wrapNone/>
+            <wp:docPr id="12" name="Picture 12"/>
+            <wp:cNvGraphicFramePr>
+              <a:graphicFrameLocks xmlns:a="http://schemas.openxmlformats.org/drawingml/2006/main" noChangeAspect="1"/>
+            </wp:cNvGraphicFramePr>
+            <a:graphic xmlns:a="http://schemas.openxmlformats.org/drawingml/2006/main">
+              <a:graphicData uri="http://schemas.openxmlformats.org/drawingml/2006/picture">
+                <pic:pic xmlns:pic="http://schemas.openxmlformats.org/drawingml/2006/picture">
+                  <pic:nvPicPr>
+                    <pic:cNvPr id="4" name="Board_Pic_BW_Edit_Invert_noSilk.png"/>
+                    <pic:cNvPicPr/>
+                  </pic:nvPicPr>
+                  <pic:blipFill>
+                    <a:blip r:embed="rId4" cstate="print">
+                      <a:extLst>
+                        <a:ext uri="{28A0092B-C50C-407E-A947-70E740481C1C}">
+                          <a14:useLocalDpi xmlns:a14="http://schemas.microsoft.com/office/drawing/2010/main" val="0"/>
+                        </a:ext>
+                      </a:extLst>
+                    </a:blip>
+                    <a:stretch>
+                      <a:fillRect/>
+                    </a:stretch>
+                  </pic:blipFill>
+                  <pic:spPr>
+                    <a:xfrm>
+                      <a:off x="0" y="0"/>
+                      <a:ext cx="1785620" cy="2514600"/>
+                    </a:xfrm>
+                    <a:prstGeom prst="rect">
+                      <a:avLst/>
+                    </a:prstGeom>
+                  </pic:spPr>
+                </pic:pic>
+              </a:graphicData>
+            </a:graphic>
+            <wp14:sizeRelH relativeFrom="page">
+              <wp14:pctWidth>0</wp14:pctWidth>
+            </wp14:sizeRelH>
+            <wp14:sizeRelV relativeFrom="page">
+              <wp14:pctHeight>0</wp14:pctHeight>
+            </wp14:sizeRelV>
+          </wp:anchor>
+        </w:drawing>
+      </w:r>
+      <w:r>
+        <w:rPr>
+          <w:noProof/>
+        </w:rPr>
+        <w:drawing>
+          <wp:anchor distT="0" distB="0" distL="114300" distR="114300" simplePos="0" relativeHeight="251670528" behindDoc="0" locked="0" layoutInCell="1" allowOverlap="1" wp14:anchorId="7800D26F" wp14:editId="5295F0F2">
+            <wp:simplePos x="0" y="0"/>
+            <wp:positionH relativeFrom="column">
+              <wp:posOffset>-170224</wp:posOffset>
+            </wp:positionH>
+            <wp:positionV relativeFrom="paragraph">
+              <wp:posOffset>4118741</wp:posOffset>
+            </wp:positionV>
+            <wp:extent cx="1785620" cy="2514600"/>
+            <wp:effectExtent l="0" t="0" r="0" b="0"/>
+            <wp:wrapNone/>
+            <wp:docPr id="10" name="Picture 10"/>
+            <wp:cNvGraphicFramePr>
+              <a:graphicFrameLocks xmlns:a="http://schemas.openxmlformats.org/drawingml/2006/main" noChangeAspect="1"/>
+            </wp:cNvGraphicFramePr>
+            <a:graphic xmlns:a="http://schemas.openxmlformats.org/drawingml/2006/main">
+              <a:graphicData uri="http://schemas.openxmlformats.org/drawingml/2006/picture">
+                <pic:pic xmlns:pic="http://schemas.openxmlformats.org/drawingml/2006/picture">
+                  <pic:nvPicPr>
+                    <pic:cNvPr id="4" name="Board_Pic_BW_Edit_Invert_noSilk.png"/>
+                    <pic:cNvPicPr/>
+                  </pic:nvPicPr>
+                  <pic:blipFill>
+                    <a:blip r:embed="rId4" cstate="print">
+                      <a:extLst>
+                        <a:ext uri="{28A0092B-C50C-407E-A947-70E740481C1C}">
+                          <a14:useLocalDpi xmlns:a14="http://schemas.microsoft.com/office/drawing/2010/main" val="0"/>
+                        </a:ext>
+                      </a:extLst>
+                    </a:blip>
+                    <a:stretch>
+                      <a:fillRect/>
+                    </a:stretch>
+                  </pic:blipFill>
+                  <pic:spPr>
+                    <a:xfrm>
+                      <a:off x="0" y="0"/>
+                      <a:ext cx="1785620" cy="2514600"/>
+                    </a:xfrm>
+                    <a:prstGeom prst="rect">
+                      <a:avLst/>
+                    </a:prstGeom>
+                  </pic:spPr>
+                </pic:pic>
+              </a:graphicData>
+            </a:graphic>
+            <wp14:sizeRelH relativeFrom="page">
+              <wp14:pctWidth>0</wp14:pctWidth>
+            </wp14:sizeRelH>
+            <wp14:sizeRelV relativeFrom="page">
+              <wp14:pctHeight>0</wp14:pctHeight>
+            </wp14:sizeRelV>
+          </wp:anchor>
+        </w:drawing>
+      </w:r>
+      <w:r>
+        <w:rPr>
+          <w:noProof/>
+        </w:rPr>
+        <w:drawing>
+          <wp:anchor distT="0" distB="0" distL="114300" distR="114300" simplePos="0" relativeHeight="251672576" behindDoc="0" locked="0" layoutInCell="1" allowOverlap="1" wp14:anchorId="5D49613C" wp14:editId="63241529">
+            <wp:simplePos x="0" y="0"/>
+            <wp:positionH relativeFrom="column">
+              <wp:posOffset>2001476</wp:posOffset>
+            </wp:positionH>
+            <wp:positionV relativeFrom="paragraph">
+              <wp:posOffset>4236348</wp:posOffset>
+            </wp:positionV>
+            <wp:extent cx="1785620" cy="2514600"/>
+            <wp:effectExtent l="0" t="0" r="0" b="0"/>
+            <wp:wrapNone/>
+            <wp:docPr id="11" name="Picture 11"/>
+            <wp:cNvGraphicFramePr>
+              <a:graphicFrameLocks xmlns:a="http://schemas.openxmlformats.org/drawingml/2006/main" noChangeAspect="1"/>
+            </wp:cNvGraphicFramePr>
+            <a:graphic xmlns:a="http://schemas.openxmlformats.org/drawingml/2006/main">
+              <a:graphicData uri="http://schemas.openxmlformats.org/drawingml/2006/picture">
+                <pic:pic xmlns:pic="http://schemas.openxmlformats.org/drawingml/2006/picture">
+                  <pic:nvPicPr>
+                    <pic:cNvPr id="4" name="Board_Pic_BW_Edit_Invert_noSilk.png"/>
+                    <pic:cNvPicPr/>
+                  </pic:nvPicPr>
+                  <pic:blipFill>
+                    <a:blip r:embed="rId4" cstate="print">
+                      <a:extLst>
+                        <a:ext uri="{28A0092B-C50C-407E-A947-70E740481C1C}">
+                          <a14:useLocalDpi xmlns:a14="http://schemas.microsoft.com/office/drawing/2010/main" val="0"/>
+                        </a:ext>
+                      </a:extLst>
+                    </a:blip>
+                    <a:stretch>
+                      <a:fillRect/>
+                    </a:stretch>
+                  </pic:blipFill>
+                  <pic:spPr>
+                    <a:xfrm>
+                      <a:off x="0" y="0"/>
+                      <a:ext cx="1785620" cy="2514600"/>
+                    </a:xfrm>
+                    <a:prstGeom prst="rect">
+                      <a:avLst/>
+                    </a:prstGeom>
+                  </pic:spPr>
+                </pic:pic>
+              </a:graphicData>
+            </a:graphic>
+            <wp14:sizeRelH relativeFrom="page">
+              <wp14:pctWidth>0</wp14:pctWidth>
+            </wp14:sizeRelH>
+            <wp14:sizeRelV relativeFrom="page">
+              <wp14:pctHeight>0</wp14:pctHeight>
+            </wp14:sizeRelV>
+          </wp:anchor>
+        </w:drawing>
+      </w:r>
+      <w:r>
+        <w:tab/>
+      </w:r>
+      <w:r>
+        <w:tab/>
+      </w:r>
+      <w:r>
+        <w:tab/>
       </w:r>
     </w:p>
     <w:sectPr>
@@ -249,7 +599,7 @@
       </w:pPr>
     </w:pPrDefault>
   </w:docDefaults>
-  <w:latentStyles w:defLockedState="0" w:defUIPriority="99" w:defSemiHidden="0" w:defUnhideWhenUsed="0" w:defQFormat="0" w:count="371">
+  <w:latentStyles w:defLockedState="0" w:defUIPriority="99" w:defSemiHidden="0" w:defUnhideWhenUsed="0" w:defQFormat="0" w:count="382">
     <w:lsdException w:name="Normal" w:uiPriority="0" w:qFormat="1"/>
     <w:lsdException w:name="heading 1" w:uiPriority="9" w:qFormat="1"/>
     <w:lsdException w:name="heading 2" w:semiHidden="1" w:uiPriority="9" w:unhideWhenUsed="1" w:qFormat="1"/>
@@ -355,7 +705,6 @@
     <w:lsdException w:name="HTML Sample" w:semiHidden="1" w:unhideWhenUsed="1"/>
     <w:lsdException w:name="HTML Typewriter" w:semiHidden="1" w:unhideWhenUsed="1"/>
     <w:lsdException w:name="HTML Variable" w:semiHidden="1" w:unhideWhenUsed="1"/>
-    <w:lsdException w:name="Normal Table" w:semiHidden="1" w:unhideWhenUsed="1"/>
     <w:lsdException w:name="annotation subject" w:semiHidden="1" w:unhideWhenUsed="1"/>
     <w:lsdException w:name="No List" w:semiHidden="1" w:unhideWhenUsed="1"/>
     <w:lsdException w:name="Outline List 1" w:semiHidden="1" w:unhideWhenUsed="1"/>
@@ -401,11 +750,9 @@
     <w:lsdException w:name="Table Subtle 1" w:semiHidden="1" w:unhideWhenUsed="1"/>
     <w:lsdException w:name="Table Subtle 2" w:semiHidden="1" w:unhideWhenUsed="1"/>
     <w:lsdException w:name="Table Web 1" w:semiHidden="1" w:unhideWhenUsed="1"/>
-    <w:lsdException w:name="Table Web 2" w:semiHidden="1" w:unhideWhenUsed="1"/>
     <w:lsdException w:name="Table Web 3" w:semiHidden="1" w:unhideWhenUsed="1"/>
     <w:lsdException w:name="Balloon Text" w:semiHidden="1" w:unhideWhenUsed="1"/>
     <w:lsdException w:name="Table Grid" w:uiPriority="39"/>
-    <w:lsdException w:name="Table Theme" w:semiHidden="1" w:unhideWhenUsed="1"/>
     <w:lsdException w:name="Placeholder Text" w:semiHidden="1"/>
     <w:lsdException w:name="No Spacing" w:uiPriority="1" w:qFormat="1"/>
     <w:lsdException w:name="Light Shading" w:uiPriority="60"/>
@@ -621,6 +968,8 @@
     <w:lsdException w:name="List Table 5 Dark Accent 6" w:uiPriority="50"/>
     <w:lsdException w:name="List Table 6 Colorful Accent 6" w:uiPriority="51"/>
     <w:lsdException w:name="List Table 7 Colorful Accent 6" w:uiPriority="52"/>
+    <w:lsdException w:name="Mention" w:semiHidden="1" w:unhideWhenUsed="1"/>
+    <w:lsdException w:name="Smart Hyperlink" w:semiHidden="1" w:unhideWhenUsed="1"/>
   </w:latentStyles>
   <w:style w:type="paragraph" w:default="1" w:styleId="Normal">
     <w:name w:val="Normal"/>

</xml_diff>

<commit_message>
proto working but thermcou err
</commit_message>
<xml_diff>
--- a/ReflowCircPrint.docx
+++ b/ReflowCircPrint.docx
@@ -3,19 +3,18 @@
 <w:document xmlns:wpc="http://schemas.microsoft.com/office/word/2010/wordprocessingCanvas" xmlns:mo="http://schemas.microsoft.com/office/mac/office/2008/main" xmlns:mc="http://schemas.openxmlformats.org/markup-compatibility/2006" xmlns:mv="urn:schemas-microsoft-com:mac:vml" xmlns:o="urn:schemas-microsoft-com:office:office" xmlns:r="http://schemas.openxmlformats.org/officeDocument/2006/relationships" xmlns:m="http://schemas.openxmlformats.org/officeDocument/2006/math" xmlns:v="urn:schemas-microsoft-com:vml" xmlns:wp14="http://schemas.microsoft.com/office/word/2010/wordprocessingDrawing" xmlns:wp="http://schemas.openxmlformats.org/drawingml/2006/wordprocessingDrawing" xmlns:w10="urn:schemas-microsoft-com:office:word" xmlns:w="http://schemas.openxmlformats.org/wordprocessingml/2006/main" xmlns:w14="http://schemas.microsoft.com/office/word/2010/wordml" xmlns:w15="http://schemas.microsoft.com/office/word/2012/wordml" xmlns:wpg="http://schemas.microsoft.com/office/word/2010/wordprocessingGroup" xmlns:wpi="http://schemas.microsoft.com/office/word/2010/wordprocessingInk" xmlns:wne="http://schemas.microsoft.com/office/word/2006/wordml" xmlns:wps="http://schemas.microsoft.com/office/word/2010/wordprocessingShape" mc:Ignorable="w14 w15 wp14">
   <w:body>
     <w:p>
-      <w:bookmarkStart w:id="0" w:name="_GoBack"/>
       <w:r>
         <w:rPr>
           <w:noProof/>
         </w:rPr>
         <w:drawing>
-          <wp:anchor distT="0" distB="0" distL="114300" distR="114300" simplePos="0" relativeHeight="251658240" behindDoc="0" locked="0" layoutInCell="1" allowOverlap="1" wp14:anchorId="5DBAF409" wp14:editId="6830E531">
+          <wp:anchor distT="0" distB="0" distL="114300" distR="114300" simplePos="0" relativeHeight="251658240" behindDoc="0" locked="0" layoutInCell="1" allowOverlap="1" wp14:anchorId="5DBAF409" wp14:editId="5032BCA6">
             <wp:simplePos x="0" y="0"/>
             <wp:positionH relativeFrom="column">
-              <wp:posOffset>-287195</wp:posOffset>
+              <wp:posOffset>623263</wp:posOffset>
             </wp:positionH>
             <wp:positionV relativeFrom="paragraph">
-              <wp:posOffset>112395</wp:posOffset>
+              <wp:posOffset>-221615</wp:posOffset>
             </wp:positionV>
             <wp:extent cx="1785620" cy="2514600"/>
             <wp:effectExtent l="0" t="0" r="0" b="0"/>
@@ -64,79 +63,18 @@
           </wp:anchor>
         </w:drawing>
       </w:r>
-      <w:bookmarkEnd w:id="0"/>
       <w:r>
         <w:rPr>
           <w:noProof/>
         </w:rPr>
         <w:drawing>
-          <wp:anchor distT="0" distB="0" distL="114300" distR="114300" simplePos="0" relativeHeight="251660288" behindDoc="0" locked="0" layoutInCell="1" allowOverlap="1" wp14:anchorId="1834C61D" wp14:editId="3BA0F969">
+          <wp:anchor distT="0" distB="0" distL="114300" distR="114300" simplePos="0" relativeHeight="251662336" behindDoc="0" locked="0" layoutInCell="1" allowOverlap="1" wp14:anchorId="298D17CC" wp14:editId="18518407">
             <wp:simplePos x="0" y="0"/>
             <wp:positionH relativeFrom="column">
-              <wp:posOffset>1989017</wp:posOffset>
+              <wp:posOffset>3821364</wp:posOffset>
             </wp:positionH>
             <wp:positionV relativeFrom="paragraph">
-              <wp:posOffset>114300</wp:posOffset>
-            </wp:positionV>
-            <wp:extent cx="1785620" cy="2514600"/>
-            <wp:effectExtent l="0" t="0" r="0" b="0"/>
-            <wp:wrapNone/>
-            <wp:docPr id="5" name="Picture 5"/>
-            <wp:cNvGraphicFramePr>
-              <a:graphicFrameLocks xmlns:a="http://schemas.openxmlformats.org/drawingml/2006/main" noChangeAspect="1"/>
-            </wp:cNvGraphicFramePr>
-            <a:graphic xmlns:a="http://schemas.openxmlformats.org/drawingml/2006/main">
-              <a:graphicData uri="http://schemas.openxmlformats.org/drawingml/2006/picture">
-                <pic:pic xmlns:pic="http://schemas.openxmlformats.org/drawingml/2006/picture">
-                  <pic:nvPicPr>
-                    <pic:cNvPr id="4" name="Board_Pic_BW_Edit_Invert_noSilk.png"/>
-                    <pic:cNvPicPr/>
-                  </pic:nvPicPr>
-                  <pic:blipFill>
-                    <a:blip r:embed="rId4" cstate="print">
-                      <a:extLst>
-                        <a:ext uri="{28A0092B-C50C-407E-A947-70E740481C1C}">
-                          <a14:useLocalDpi xmlns:a14="http://schemas.microsoft.com/office/drawing/2010/main" val="0"/>
-                        </a:ext>
-                      </a:extLst>
-                    </a:blip>
-                    <a:stretch>
-                      <a:fillRect/>
-                    </a:stretch>
-                  </pic:blipFill>
-                  <pic:spPr>
-                    <a:xfrm>
-                      <a:off x="0" y="0"/>
-                      <a:ext cx="1785620" cy="2514600"/>
-                    </a:xfrm>
-                    <a:prstGeom prst="rect">
-                      <a:avLst/>
-                    </a:prstGeom>
-                  </pic:spPr>
-                </pic:pic>
-              </a:graphicData>
-            </a:graphic>
-            <wp14:sizeRelH relativeFrom="page">
-              <wp14:pctWidth>0</wp14:pctWidth>
-            </wp14:sizeRelH>
-            <wp14:sizeRelV relativeFrom="page">
-              <wp14:pctHeight>0</wp14:pctHeight>
-            </wp14:sizeRelV>
-          </wp:anchor>
-        </w:drawing>
-      </w:r>
-      <w:r>
-        <w:rPr>
-          <w:noProof/>
-        </w:rPr>
-        <w:drawing>
-          <wp:anchor distT="0" distB="0" distL="114300" distR="114300" simplePos="0" relativeHeight="251662336" behindDoc="0" locked="0" layoutInCell="1" allowOverlap="1" wp14:anchorId="298D17CC" wp14:editId="24D6C11B">
-            <wp:simplePos x="0" y="0"/>
-            <wp:positionH relativeFrom="column">
-              <wp:posOffset>4389317</wp:posOffset>
-            </wp:positionH>
-            <wp:positionV relativeFrom="paragraph">
-              <wp:posOffset>114300</wp:posOffset>
+              <wp:posOffset>-219710</wp:posOffset>
             </wp:positionV>
             <wp:extent cx="1785620" cy="2514600"/>
             <wp:effectExtent l="0" t="0" r="0" b="0"/>
@@ -207,18 +145,18 @@
           <w:noProof/>
         </w:rPr>
         <w:drawing>
-          <wp:anchor distT="0" distB="0" distL="114300" distR="114300" simplePos="0" relativeHeight="251668480" behindDoc="0" locked="0" layoutInCell="1" allowOverlap="1" wp14:anchorId="7A4CA1FA" wp14:editId="68EEFD16">
+          <wp:anchor distT="0" distB="0" distL="114300" distR="114300" simplePos="0" relativeHeight="251670528" behindDoc="0" locked="0" layoutInCell="1" allowOverlap="1" wp14:anchorId="7800D26F" wp14:editId="67E4E6E1">
             <wp:simplePos x="0" y="0"/>
             <wp:positionH relativeFrom="column">
-              <wp:posOffset>4401141</wp:posOffset>
+              <wp:posOffset>618424</wp:posOffset>
             </wp:positionH>
             <wp:positionV relativeFrom="paragraph">
-              <wp:posOffset>1371600</wp:posOffset>
+              <wp:posOffset>4111362</wp:posOffset>
             </wp:positionV>
             <wp:extent cx="1785620" cy="2514600"/>
             <wp:effectExtent l="0" t="0" r="0" b="0"/>
             <wp:wrapNone/>
-            <wp:docPr id="9" name="Picture 9"/>
+            <wp:docPr id="10" name="Picture 10"/>
             <wp:cNvGraphicFramePr>
               <a:graphicFrameLocks xmlns:a="http://schemas.openxmlformats.org/drawingml/2006/main" noChangeAspect="1"/>
             </wp:cNvGraphicFramePr>
@@ -267,73 +205,13 @@
           <w:noProof/>
         </w:rPr>
         <w:drawing>
-          <wp:anchor distT="0" distB="0" distL="114300" distR="114300" simplePos="0" relativeHeight="251666432" behindDoc="0" locked="0" layoutInCell="1" allowOverlap="1" wp14:anchorId="1C24D51A" wp14:editId="4C100649">
+          <wp:anchor distT="0" distB="0" distL="114300" distR="114300" simplePos="0" relativeHeight="251664384" behindDoc="0" locked="0" layoutInCell="1" allowOverlap="1" wp14:anchorId="1DCDEF12" wp14:editId="229978AB">
             <wp:simplePos x="0" y="0"/>
             <wp:positionH relativeFrom="column">
-              <wp:posOffset>2001476</wp:posOffset>
+              <wp:posOffset>616519</wp:posOffset>
             </wp:positionH>
             <wp:positionV relativeFrom="paragraph">
-              <wp:posOffset>1371600</wp:posOffset>
-            </wp:positionV>
-            <wp:extent cx="1785620" cy="2514600"/>
-            <wp:effectExtent l="0" t="0" r="0" b="0"/>
-            <wp:wrapNone/>
-            <wp:docPr id="8" name="Picture 8"/>
-            <wp:cNvGraphicFramePr>
-              <a:graphicFrameLocks xmlns:a="http://schemas.openxmlformats.org/drawingml/2006/main" noChangeAspect="1"/>
-            </wp:cNvGraphicFramePr>
-            <a:graphic xmlns:a="http://schemas.openxmlformats.org/drawingml/2006/main">
-              <a:graphicData uri="http://schemas.openxmlformats.org/drawingml/2006/picture">
-                <pic:pic xmlns:pic="http://schemas.openxmlformats.org/drawingml/2006/picture">
-                  <pic:nvPicPr>
-                    <pic:cNvPr id="4" name="Board_Pic_BW_Edit_Invert_noSilk.png"/>
-                    <pic:cNvPicPr/>
-                  </pic:nvPicPr>
-                  <pic:blipFill>
-                    <a:blip r:embed="rId4" cstate="print">
-                      <a:extLst>
-                        <a:ext uri="{28A0092B-C50C-407E-A947-70E740481C1C}">
-                          <a14:useLocalDpi xmlns:a14="http://schemas.microsoft.com/office/drawing/2010/main" val="0"/>
-                        </a:ext>
-                      </a:extLst>
-                    </a:blip>
-                    <a:stretch>
-                      <a:fillRect/>
-                    </a:stretch>
-                  </pic:blipFill>
-                  <pic:spPr>
-                    <a:xfrm>
-                      <a:off x="0" y="0"/>
-                      <a:ext cx="1785620" cy="2514600"/>
-                    </a:xfrm>
-                    <a:prstGeom prst="rect">
-                      <a:avLst/>
-                    </a:prstGeom>
-                  </pic:spPr>
-                </pic:pic>
-              </a:graphicData>
-            </a:graphic>
-            <wp14:sizeRelH relativeFrom="page">
-              <wp14:pctWidth>0</wp14:pctWidth>
-            </wp14:sizeRelH>
-            <wp14:sizeRelV relativeFrom="page">
-              <wp14:pctHeight>0</wp14:pctHeight>
-            </wp14:sizeRelV>
-          </wp:anchor>
-        </w:drawing>
-      </w:r>
-      <w:r>
-        <w:rPr>
-          <w:noProof/>
-        </w:rPr>
-        <w:drawing>
-          <wp:anchor distT="0" distB="0" distL="114300" distR="114300" simplePos="0" relativeHeight="251664384" behindDoc="0" locked="0" layoutInCell="1" allowOverlap="1" wp14:anchorId="1DCDEF12" wp14:editId="00594322">
-            <wp:simplePos x="0" y="0"/>
-            <wp:positionH relativeFrom="column">
-              <wp:posOffset>-172654</wp:posOffset>
-            </wp:positionH>
-            <wp:positionV relativeFrom="paragraph">
-              <wp:posOffset>1268358</wp:posOffset>
+              <wp:posOffset>1028700</wp:posOffset>
             </wp:positionV>
             <wp:extent cx="1785620" cy="2514600"/>
             <wp:effectExtent l="0" t="0" r="0" b="0"/>
@@ -387,13 +265,13 @@
           <w:noProof/>
         </w:rPr>
         <w:drawing>
-          <wp:anchor distT="0" distB="0" distL="114300" distR="114300" simplePos="0" relativeHeight="251674624" behindDoc="0" locked="0" layoutInCell="1" allowOverlap="1" wp14:anchorId="7B712EAA" wp14:editId="40181C41">
+          <wp:anchor distT="0" distB="0" distL="114300" distR="114300" simplePos="0" relativeHeight="251674624" behindDoc="0" locked="0" layoutInCell="1" allowOverlap="1" wp14:anchorId="7B712EAA" wp14:editId="3013DCF4">
             <wp:simplePos x="0" y="0"/>
             <wp:positionH relativeFrom="column">
-              <wp:posOffset>4274754</wp:posOffset>
+              <wp:posOffset>3825065</wp:posOffset>
             </wp:positionH>
             <wp:positionV relativeFrom="paragraph">
-              <wp:posOffset>4227436</wp:posOffset>
+              <wp:posOffset>4115435</wp:posOffset>
             </wp:positionV>
             <wp:extent cx="1785620" cy="2514600"/>
             <wp:effectExtent l="0" t="0" r="0" b="0"/>
@@ -447,78 +325,18 @@
           <w:noProof/>
         </w:rPr>
         <w:drawing>
-          <wp:anchor distT="0" distB="0" distL="114300" distR="114300" simplePos="0" relativeHeight="251670528" behindDoc="0" locked="0" layoutInCell="1" allowOverlap="1" wp14:anchorId="7800D26F" wp14:editId="5295F0F2">
+          <wp:anchor distT="0" distB="0" distL="114300" distR="114300" simplePos="0" relativeHeight="251668480" behindDoc="0" locked="0" layoutInCell="1" allowOverlap="1" wp14:anchorId="7A4CA1FA" wp14:editId="7A3B1878">
             <wp:simplePos x="0" y="0"/>
             <wp:positionH relativeFrom="column">
-              <wp:posOffset>-170224</wp:posOffset>
+              <wp:posOffset>3817554</wp:posOffset>
             </wp:positionH>
             <wp:positionV relativeFrom="paragraph">
-              <wp:posOffset>4118741</wp:posOffset>
+              <wp:posOffset>1151518</wp:posOffset>
             </wp:positionV>
             <wp:extent cx="1785620" cy="2514600"/>
             <wp:effectExtent l="0" t="0" r="0" b="0"/>
             <wp:wrapNone/>
-            <wp:docPr id="10" name="Picture 10"/>
-            <wp:cNvGraphicFramePr>
-              <a:graphicFrameLocks xmlns:a="http://schemas.openxmlformats.org/drawingml/2006/main" noChangeAspect="1"/>
-            </wp:cNvGraphicFramePr>
-            <a:graphic xmlns:a="http://schemas.openxmlformats.org/drawingml/2006/main">
-              <a:graphicData uri="http://schemas.openxmlformats.org/drawingml/2006/picture">
-                <pic:pic xmlns:pic="http://schemas.openxmlformats.org/drawingml/2006/picture">
-                  <pic:nvPicPr>
-                    <pic:cNvPr id="4" name="Board_Pic_BW_Edit_Invert_noSilk.png"/>
-                    <pic:cNvPicPr/>
-                  </pic:nvPicPr>
-                  <pic:blipFill>
-                    <a:blip r:embed="rId4" cstate="print">
-                      <a:extLst>
-                        <a:ext uri="{28A0092B-C50C-407E-A947-70E740481C1C}">
-                          <a14:useLocalDpi xmlns:a14="http://schemas.microsoft.com/office/drawing/2010/main" val="0"/>
-                        </a:ext>
-                      </a:extLst>
-                    </a:blip>
-                    <a:stretch>
-                      <a:fillRect/>
-                    </a:stretch>
-                  </pic:blipFill>
-                  <pic:spPr>
-                    <a:xfrm>
-                      <a:off x="0" y="0"/>
-                      <a:ext cx="1785620" cy="2514600"/>
-                    </a:xfrm>
-                    <a:prstGeom prst="rect">
-                      <a:avLst/>
-                    </a:prstGeom>
-                  </pic:spPr>
-                </pic:pic>
-              </a:graphicData>
-            </a:graphic>
-            <wp14:sizeRelH relativeFrom="page">
-              <wp14:pctWidth>0</wp14:pctWidth>
-            </wp14:sizeRelH>
-            <wp14:sizeRelV relativeFrom="page">
-              <wp14:pctHeight>0</wp14:pctHeight>
-            </wp14:sizeRelV>
-          </wp:anchor>
-        </w:drawing>
-      </w:r>
-      <w:r>
-        <w:rPr>
-          <w:noProof/>
-        </w:rPr>
-        <w:drawing>
-          <wp:anchor distT="0" distB="0" distL="114300" distR="114300" simplePos="0" relativeHeight="251672576" behindDoc="0" locked="0" layoutInCell="1" allowOverlap="1" wp14:anchorId="5D49613C" wp14:editId="63241529">
-            <wp:simplePos x="0" y="0"/>
-            <wp:positionH relativeFrom="column">
-              <wp:posOffset>2001476</wp:posOffset>
-            </wp:positionH>
-            <wp:positionV relativeFrom="paragraph">
-              <wp:posOffset>4236348</wp:posOffset>
-            </wp:positionV>
-            <wp:extent cx="1785620" cy="2514600"/>
-            <wp:effectExtent l="0" t="0" r="0" b="0"/>
-            <wp:wrapNone/>
-            <wp:docPr id="11" name="Picture 11"/>
+            <wp:docPr id="9" name="Picture 9"/>
             <wp:cNvGraphicFramePr>
               <a:graphicFrameLocks xmlns:a="http://schemas.openxmlformats.org/drawingml/2006/main" noChangeAspect="1"/>
             </wp:cNvGraphicFramePr>
@@ -571,6 +389,8 @@
       <w:r>
         <w:tab/>
       </w:r>
+      <w:bookmarkStart w:id="0" w:name="_GoBack"/>
+      <w:bookmarkEnd w:id="0"/>
     </w:p>
     <w:sectPr>
       <w:pgSz w:w="12240" w:h="15840"/>
@@ -705,6 +525,7 @@
     <w:lsdException w:name="HTML Sample" w:semiHidden="1" w:unhideWhenUsed="1"/>
     <w:lsdException w:name="HTML Typewriter" w:semiHidden="1" w:unhideWhenUsed="1"/>
     <w:lsdException w:name="HTML Variable" w:semiHidden="1" w:unhideWhenUsed="1"/>
+    <w:lsdException w:name="Normal Table" w:semiHidden="1" w:unhideWhenUsed="1"/>
     <w:lsdException w:name="annotation subject" w:semiHidden="1" w:unhideWhenUsed="1"/>
     <w:lsdException w:name="No List" w:semiHidden="1" w:unhideWhenUsed="1"/>
     <w:lsdException w:name="Outline List 1" w:semiHidden="1" w:unhideWhenUsed="1"/>
@@ -750,9 +571,11 @@
     <w:lsdException w:name="Table Subtle 1" w:semiHidden="1" w:unhideWhenUsed="1"/>
     <w:lsdException w:name="Table Subtle 2" w:semiHidden="1" w:unhideWhenUsed="1"/>
     <w:lsdException w:name="Table Web 1" w:semiHidden="1" w:unhideWhenUsed="1"/>
+    <w:lsdException w:name="Table Web 2" w:semiHidden="1" w:unhideWhenUsed="1"/>
     <w:lsdException w:name="Table Web 3" w:semiHidden="1" w:unhideWhenUsed="1"/>
     <w:lsdException w:name="Balloon Text" w:semiHidden="1" w:unhideWhenUsed="1"/>
     <w:lsdException w:name="Table Grid" w:uiPriority="39"/>
+    <w:lsdException w:name="Table Theme" w:semiHidden="1" w:unhideWhenUsed="1"/>
     <w:lsdException w:name="Placeholder Text" w:semiHidden="1"/>
     <w:lsdException w:name="No Spacing" w:uiPriority="1" w:qFormat="1"/>
     <w:lsdException w:name="Light Shading" w:uiPriority="60"/>

</xml_diff>